<commit_message>
Initial commit of data analysis project
</commit_message>
<xml_diff>
--- a/Methdology.docx
+++ b/Methdology.docx
@@ -5,21 +5,6 @@
     <w:p>
       <w:pPr>
         <w:rPr>
-          <w:sz w:val="16"/>
-          <w:szCs w:val="16"/>
-        </w:rPr>
-      </w:pPr>
-      <w:r>
-        <w:rPr>
-          <w:sz w:val="16"/>
-          <w:szCs w:val="16"/>
-        </w:rPr>
-        <w:t>Here are sample notebooks that demonstrate each of the data cleaning, manipulation, merging, and insight generation techniques you’ve asked for. These notebooks contain comprehensive steps and methods for handling real-world datasets using Python libraries like Pandas, NumPy, Matplotlib, and Seaborn.</w:t>
-      </w:r>
-    </w:p>
-    <w:p>
-      <w:pPr>
-        <w:rPr>
           <w:b/>
           <w:bCs/>
           <w:sz w:val="16"/>
@@ -522,7 +507,7 @@
           <w:szCs w:val="16"/>
         </w:rPr>
         <w:pict w14:anchorId="0D573168">
-          <v:rect id="_x0000_i1049" style="width:0;height:1.5pt" o:hralign="center" o:hrstd="t" o:hr="t" fillcolor="#a0a0a0" stroked="f"/>
+          <v:rect id="_x0000_i1025" style="width:0;height:1.5pt" o:hralign="center" o:hrstd="t" o:hr="t" fillcolor="#a0a0a0" stroked="f"/>
         </w:pict>
       </w:r>
     </w:p>
@@ -893,7 +878,6 @@
           <w:sz w:val="16"/>
           <w:szCs w:val="16"/>
         </w:rPr>
-        <w:lastRenderedPageBreak/>
         <w:t xml:space="preserve">Binning continuous data into categories using </w:t>
       </w:r>
       <w:proofErr w:type="spellStart"/>
@@ -973,6 +957,7 @@
           <w:sz w:val="16"/>
           <w:szCs w:val="16"/>
         </w:rPr>
+        <w:lastRenderedPageBreak/>
         <w:t xml:space="preserve">Handling categorical variables using </w:t>
       </w:r>
       <w:proofErr w:type="spellStart"/>
@@ -1045,7 +1030,7 @@
           <w:szCs w:val="16"/>
         </w:rPr>
         <w:pict w14:anchorId="650F17AE">
-          <v:rect id="_x0000_i1050" style="width:0;height:1.5pt" o:hralign="center" o:hrstd="t" o:hr="t" fillcolor="#a0a0a0" stroked="f"/>
+          <v:rect id="_x0000_i1026" style="width:0;height:1.5pt" o:hralign="center" o:hrstd="t" o:hr="t" fillcolor="#a0a0a0" stroked="f"/>
         </w:pict>
       </w:r>
     </w:p>
@@ -1539,7 +1524,7 @@
           <w:szCs w:val="16"/>
         </w:rPr>
         <w:pict w14:anchorId="0F0C5132">
-          <v:rect id="_x0000_i1051" style="width:0;height:1.5pt" o:hralign="center" o:hrstd="t" o:hr="t" fillcolor="#a0a0a0" stroked="f"/>
+          <v:rect id="_x0000_i1027" style="width:0;height:1.5pt" o:hralign="center" o:hrstd="t" o:hr="t" fillcolor="#a0a0a0" stroked="f"/>
         </w:pict>
       </w:r>
     </w:p>
@@ -1858,7 +1843,6 @@
           <w:sz w:val="16"/>
           <w:szCs w:val="16"/>
         </w:rPr>
-        <w:lastRenderedPageBreak/>
         <w:t>Heatmaps to visualize correlation matrices (</w:t>
       </w:r>
       <w:proofErr w:type="spellStart"/>
@@ -1951,6 +1935,7 @@
           <w:sz w:val="16"/>
           <w:szCs w:val="16"/>
         </w:rPr>
+        <w:lastRenderedPageBreak/>
         <w:t>Advanced Visualization</w:t>
       </w:r>
       <w:r>
@@ -2177,166 +2162,8 @@
           <w:szCs w:val="16"/>
         </w:rPr>
         <w:pict w14:anchorId="66939C9D">
-          <v:rect id="_x0000_i1052" style="width:0;height:1.5pt" o:hralign="center" o:hrstd="t" o:hr="t" fillcolor="#a0a0a0" stroked="f"/>
+          <v:rect id="_x0000_i1028" style="width:0;height:1.5pt" o:hralign="center" o:hrstd="t" o:hr="t" fillcolor="#a0a0a0" stroked="f"/>
         </w:pict>
-      </w:r>
-    </w:p>
-    <w:p>
-      <w:pPr>
-        <w:rPr>
-          <w:b/>
-          <w:bCs/>
-          <w:sz w:val="16"/>
-          <w:szCs w:val="16"/>
-        </w:rPr>
-      </w:pPr>
-      <w:r>
-        <w:rPr>
-          <w:b/>
-          <w:bCs/>
-          <w:sz w:val="16"/>
-          <w:szCs w:val="16"/>
-        </w:rPr>
-        <w:t>Additional Resources:</w:t>
-      </w:r>
-    </w:p>
-    <w:p>
-      <w:pPr>
-        <w:numPr>
-          <w:ilvl w:val="0"/>
-          <w:numId w:val="5"/>
-        </w:numPr>
-        <w:rPr>
-          <w:sz w:val="16"/>
-          <w:szCs w:val="16"/>
-        </w:rPr>
-      </w:pPr>
-      <w:r>
-        <w:rPr>
-          <w:b/>
-          <w:bCs/>
-          <w:sz w:val="16"/>
-          <w:szCs w:val="16"/>
-        </w:rPr>
-        <w:t>Kaggle Notebooks</w:t>
-      </w:r>
-      <w:r>
-        <w:rPr>
-          <w:sz w:val="16"/>
-          <w:szCs w:val="16"/>
-        </w:rPr>
-        <w:t>: Kaggle offers a variety of community-driven notebooks that demonstrate real-world use cases of data cleaning, manipulation, merging, and insight generation. You can explore Kaggle kernels here: Kaggle Notebooks.</w:t>
-      </w:r>
-    </w:p>
-    <w:p>
-      <w:pPr>
-        <w:numPr>
-          <w:ilvl w:val="0"/>
-          <w:numId w:val="5"/>
-        </w:numPr>
-        <w:rPr>
-          <w:sz w:val="16"/>
-          <w:szCs w:val="16"/>
-        </w:rPr>
-      </w:pPr>
-      <w:r>
-        <w:rPr>
-          <w:b/>
-          <w:bCs/>
-          <w:sz w:val="16"/>
-          <w:szCs w:val="16"/>
-        </w:rPr>
-        <w:t xml:space="preserve">Google </w:t>
-      </w:r>
-      <w:proofErr w:type="spellStart"/>
-      <w:r>
-        <w:rPr>
-          <w:b/>
-          <w:bCs/>
-          <w:sz w:val="16"/>
-          <w:szCs w:val="16"/>
-        </w:rPr>
-        <w:t>Colab</w:t>
-      </w:r>
-      <w:proofErr w:type="spellEnd"/>
-      <w:r>
-        <w:rPr>
-          <w:b/>
-          <w:bCs/>
-          <w:sz w:val="16"/>
-          <w:szCs w:val="16"/>
-        </w:rPr>
-        <w:t xml:space="preserve"> Notebooks</w:t>
-      </w:r>
-      <w:r>
-        <w:rPr>
-          <w:sz w:val="16"/>
-          <w:szCs w:val="16"/>
-        </w:rPr>
-        <w:t xml:space="preserve">: Google </w:t>
-      </w:r>
-      <w:proofErr w:type="spellStart"/>
-      <w:r>
-        <w:rPr>
-          <w:sz w:val="16"/>
-          <w:szCs w:val="16"/>
-        </w:rPr>
-        <w:t>Colab</w:t>
-      </w:r>
-      <w:proofErr w:type="spellEnd"/>
-      <w:r>
-        <w:rPr>
-          <w:sz w:val="16"/>
-          <w:szCs w:val="16"/>
-        </w:rPr>
-        <w:t xml:space="preserve"> offers an interactive platform to create and share </w:t>
-      </w:r>
-      <w:proofErr w:type="spellStart"/>
-      <w:r>
-        <w:rPr>
-          <w:sz w:val="16"/>
-          <w:szCs w:val="16"/>
-        </w:rPr>
-        <w:t>Jupyter</w:t>
-      </w:r>
-      <w:proofErr w:type="spellEnd"/>
-      <w:r>
-        <w:rPr>
-          <w:sz w:val="16"/>
-          <w:szCs w:val="16"/>
-        </w:rPr>
-        <w:t xml:space="preserve"> notebooks. You can find sample notebooks for EDA and machine learning tasks shared by the community: Google </w:t>
-      </w:r>
-      <w:proofErr w:type="spellStart"/>
-      <w:r>
-        <w:rPr>
-          <w:sz w:val="16"/>
-          <w:szCs w:val="16"/>
-        </w:rPr>
-        <w:t>Colab</w:t>
-      </w:r>
-      <w:proofErr w:type="spellEnd"/>
-      <w:r>
-        <w:rPr>
-          <w:sz w:val="16"/>
-          <w:szCs w:val="16"/>
-        </w:rPr>
-        <w:t xml:space="preserve"> Notebooks.</w:t>
-      </w:r>
-    </w:p>
-    <w:p>
-      <w:pPr>
-        <w:rPr>
-          <w:sz w:val="16"/>
-          <w:szCs w:val="16"/>
-        </w:rPr>
-      </w:pPr>
-      <w:r>
-        <w:rPr>
-          <w:sz w:val="16"/>
-          <w:szCs w:val="16"/>
-        </w:rPr>
-        <w:t>These sample notebooks provide a detailed, step-by-step guide on various aspects of data cleaning, manipulation, merging, and deriving insights. They should serve as a comprehensive resource for improving your skills in these areas</w:t>
       </w:r>
     </w:p>
     <w:p>
@@ -3725,6 +3552,7 @@
   <w:style w:type="character" w:default="1" w:styleId="DefaultParagraphFont">
     <w:name w:val="Default Paragraph Font"/>
     <w:uiPriority w:val="1"/>
+    <w:semiHidden/>
     <w:unhideWhenUsed/>
   </w:style>
   <w:style w:type="table" w:default="1" w:styleId="TableNormal">

</xml_diff>